<commit_message>
made changes to ryans and added Daniels, mine, and charlies
</commit_message>
<xml_diff>
--- a/GCS ethical analysis _ Ryan.docx
+++ b/GCS ethical analysis _ Ryan.docx
@@ -260,7 +260,7 @@
                 <w:sz w:val="24"/>
                 <w:szCs w:val="24"/>
               </w:rPr>
-              <w:t>Engineers of the drones</w:t>
+              <w:t>Drone engineers</w:t>
             </w:r>
           </w:p>
         </w:tc>
@@ -326,7 +326,7 @@
                 <w:sz w:val="24"/>
                 <w:szCs w:val="24"/>
               </w:rPr>
-              <w:t>They designed and created the drones so they were not part of the killing, but they could feel some guilt</w:t>
+              <w:t>The creators of the drones: could feel some remorse for what they have created</w:t>
             </w:r>
           </w:p>
         </w:tc>
@@ -350,7 +350,7 @@
                 <w:sz w:val="24"/>
                 <w:szCs w:val="24"/>
               </w:rPr>
-              <w:t>Citizens around potential drone strike areas</w:t>
+              <w:t>Possible victims of drone strike</w:t>
             </w:r>
           </w:p>
         </w:tc>
@@ -416,7 +416,15 @@
                 <w:sz w:val="24"/>
                 <w:szCs w:val="24"/>
               </w:rPr>
-              <w:t>Could be innocent civilians that were in the wrong place at the wrong time and died because of the drone attacks</w:t>
+              <w:t>Could be innocent civilian</w:t>
+            </w:r>
+            <w:r>
+              <w:rPr>
+                <w:rFonts w:ascii="Times New Roman" w:hAnsi="Times New Roman" w:cs="Times New Roman"/>
+                <w:sz w:val="24"/>
+                <w:szCs w:val="24"/>
+              </w:rPr>
+              <w:t xml:space="preserve"> casualties</w:t>
             </w:r>
           </w:p>
         </w:tc>
@@ -440,7 +448,7 @@
                 <w:sz w:val="24"/>
                 <w:szCs w:val="24"/>
               </w:rPr>
-              <w:t>Citizens of military that use drones</w:t>
+              <w:t>The public</w:t>
             </w:r>
           </w:p>
         </w:tc>
@@ -506,7 +514,7 @@
                 <w:sz w:val="24"/>
                 <w:szCs w:val="24"/>
               </w:rPr>
-              <w:t>Knowing that their military is using the best technology to defend them, but might feel guilty if civilians die</w:t>
+              <w:t xml:space="preserve">Understand that drone strikes are sometimes necessary, however, they still have empathy for the civilian casualties </w:t>
             </w:r>
           </w:p>
         </w:tc>
@@ -530,7 +538,7 @@
                 <w:sz w:val="24"/>
                 <w:szCs w:val="24"/>
               </w:rPr>
-              <w:t>Enemies of drone users</w:t>
+              <w:t>Targets</w:t>
             </w:r>
           </w:p>
         </w:tc>
@@ -596,7 +604,47 @@
                 <w:sz w:val="24"/>
                 <w:szCs w:val="24"/>
               </w:rPr>
-              <w:t>Would be target by drone attacks and very likely to die</w:t>
+              <w:t>Would be target</w:t>
+            </w:r>
+            <w:r>
+              <w:rPr>
+                <w:rFonts w:ascii="Times New Roman" w:hAnsi="Times New Roman" w:cs="Times New Roman"/>
+                <w:sz w:val="24"/>
+                <w:szCs w:val="24"/>
+              </w:rPr>
+              <w:t>ed</w:t>
+            </w:r>
+            <w:r>
+              <w:rPr>
+                <w:rFonts w:ascii="Times New Roman" w:hAnsi="Times New Roman" w:cs="Times New Roman"/>
+                <w:sz w:val="24"/>
+                <w:szCs w:val="24"/>
+              </w:rPr>
+              <w:t xml:space="preserve"> by </w:t>
+            </w:r>
+            <w:r>
+              <w:rPr>
+                <w:rFonts w:ascii="Times New Roman" w:hAnsi="Times New Roman" w:cs="Times New Roman"/>
+                <w:sz w:val="24"/>
+                <w:szCs w:val="24"/>
+              </w:rPr>
+              <w:t xml:space="preserve">the </w:t>
+            </w:r>
+            <w:r>
+              <w:rPr>
+                <w:rFonts w:ascii="Times New Roman" w:hAnsi="Times New Roman" w:cs="Times New Roman"/>
+                <w:sz w:val="24"/>
+                <w:szCs w:val="24"/>
+              </w:rPr>
+              <w:t>drone</w:t>
+            </w:r>
+            <w:r>
+              <w:rPr>
+                <w:rFonts w:ascii="Times New Roman" w:hAnsi="Times New Roman" w:cs="Times New Roman"/>
+                <w:sz w:val="24"/>
+                <w:szCs w:val="24"/>
+              </w:rPr>
+              <w:t>, likely death</w:t>
             </w:r>
           </w:p>
         </w:tc>
@@ -620,7 +668,7 @@
                 <w:sz w:val="24"/>
                 <w:szCs w:val="24"/>
               </w:rPr>
-              <w:t>Government that uses drones</w:t>
+              <w:t>Government</w:t>
             </w:r>
           </w:p>
         </w:tc>
@@ -686,15 +734,7 @@
                 <w:sz w:val="24"/>
                 <w:szCs w:val="24"/>
               </w:rPr>
-              <w:t>Are very safe using drones because they are a powerful weapon</w:t>
-            </w:r>
-            <w:r>
-              <w:rPr>
-                <w:rFonts w:ascii="Times New Roman" w:hAnsi="Times New Roman" w:cs="Times New Roman"/>
-                <w:sz w:val="24"/>
-                <w:szCs w:val="24"/>
-              </w:rPr>
-              <w:t xml:space="preserve"> </w:t>
+              <w:t>Using a safe technology that does not put their military personnel in harms way and takes out potential threat to the country</w:t>
             </w:r>
           </w:p>
         </w:tc>
@@ -718,7 +758,7 @@
                 <w:sz w:val="24"/>
                 <w:szCs w:val="24"/>
               </w:rPr>
-              <w:t>People controlling the drones</w:t>
+              <w:t>UAV pilot</w:t>
             </w:r>
           </w:p>
         </w:tc>
@@ -762,7 +802,7 @@
                 <w:sz w:val="24"/>
                 <w:szCs w:val="24"/>
               </w:rPr>
-              <w:t>0</w:t>
+              <w:t>-2</w:t>
             </w:r>
           </w:p>
         </w:tc>
@@ -784,24 +824,7 @@
                 <w:sz w:val="24"/>
                 <w:szCs w:val="24"/>
               </w:rPr>
-              <w:t>Would feel good killing people they were supposed to, but bad killing people they should not have.</w:t>
-            </w:r>
-          </w:p>
-          <w:p>
-            <w:pPr>
-              <w:rPr>
-                <w:rFonts w:ascii="Times New Roman" w:hAnsi="Times New Roman" w:cs="Times New Roman"/>
-                <w:sz w:val="24"/>
-                <w:szCs w:val="24"/>
-              </w:rPr>
-            </w:pPr>
-            <w:r>
-              <w:rPr>
-                <w:rFonts w:ascii="Times New Roman" w:hAnsi="Times New Roman" w:cs="Times New Roman"/>
-                <w:sz w:val="24"/>
-                <w:szCs w:val="24"/>
-              </w:rPr>
-              <w:t>Was not sure where to put it so I put it neutral</w:t>
+              <w:t>They are doing what they are told, however, ~25% of all drone victims are civilians and not their target</w:t>
             </w:r>
           </w:p>
         </w:tc>
@@ -880,7 +903,23 @@
           <w:sz w:val="24"/>
           <w:szCs w:val="24"/>
         </w:rPr>
-        <w:t xml:space="preserve"> (2)(4) + (2)(0) </w:t>
+        <w:t xml:space="preserve"> (2)(4) + (2)(</w:t>
+      </w:r>
+      <w:r>
+        <w:rPr>
+          <w:rFonts w:ascii="Times New Roman" w:hAnsi="Times New Roman" w:cs="Times New Roman"/>
+          <w:sz w:val="24"/>
+          <w:szCs w:val="24"/>
+        </w:rPr>
+        <w:t>-2</w:t>
+      </w:r>
+      <w:r>
+        <w:rPr>
+          <w:rFonts w:ascii="Times New Roman" w:hAnsi="Times New Roman" w:cs="Times New Roman"/>
+          <w:sz w:val="24"/>
+          <w:szCs w:val="24"/>
+        </w:rPr>
+        <w:t xml:space="preserve">) </w:t>
       </w:r>
     </w:p>
     <w:p>
@@ -905,24 +944,31 @@
           <w:sz w:val="24"/>
           <w:szCs w:val="24"/>
         </w:rPr>
-        <w:t>15 + (-15) + 8 + 0 = -18</w:t>
-      </w:r>
-    </w:p>
-    <w:p>
-      <w:pPr>
-        <w:rPr>
-          <w:rFonts w:ascii="Times New Roman" w:hAnsi="Times New Roman" w:cs="Times New Roman"/>
-          <w:sz w:val="24"/>
-          <w:szCs w:val="24"/>
-        </w:rPr>
-      </w:pPr>
-      <w:r>
-        <w:rPr>
-          <w:rFonts w:ascii="Times New Roman" w:hAnsi="Times New Roman" w:cs="Times New Roman"/>
-          <w:sz w:val="24"/>
-          <w:szCs w:val="24"/>
-        </w:rPr>
-        <w:lastRenderedPageBreak/>
+        <w:t>15 + (-15) + 8 + 0 = -</w:t>
+      </w:r>
+      <w:r>
+        <w:rPr>
+          <w:rFonts w:ascii="Times New Roman" w:hAnsi="Times New Roman" w:cs="Times New Roman"/>
+          <w:sz w:val="24"/>
+          <w:szCs w:val="24"/>
+        </w:rPr>
+        <w:t>22</w:t>
+      </w:r>
+    </w:p>
+    <w:p>
+      <w:pPr>
+        <w:rPr>
+          <w:rFonts w:ascii="Times New Roman" w:hAnsi="Times New Roman" w:cs="Times New Roman"/>
+          <w:sz w:val="24"/>
+          <w:szCs w:val="24"/>
+        </w:rPr>
+      </w:pPr>
+      <w:r>
+        <w:rPr>
+          <w:rFonts w:ascii="Times New Roman" w:hAnsi="Times New Roman" w:cs="Times New Roman"/>
+          <w:sz w:val="24"/>
+          <w:szCs w:val="24"/>
+        </w:rPr>
         <w:t xml:space="preserve">After constructing the </w:t>
       </w:r>
       <w:r>

</xml_diff>